<commit_message>
Minor updates to OOProg01 materials
Added a bit about auto-properties to ClassDefs PPT.
</commit_message>
<xml_diff>
--- a/Chap/OOProg01/OOProg01.docx
+++ b/Chap/OOProg01/OOProg01.docx
@@ -48,6 +48,8 @@
                   <w:pStyle w:val="Ingenafstand"/>
                   <w:rPr>
                     <w:rFonts w:asciiTheme="majorHAnsi" w:eastAsiaTheme="majorEastAsia" w:hAnsiTheme="majorHAnsi" w:cstheme="majorBidi"/>
+                    <w:b/>
+                    <w:bCs/>
                   </w:rPr>
                 </w:pPr>
               </w:p>
@@ -14138,29 +14140,6 @@
           <w:sz w:val="28"/>
           <w:szCs w:val="28"/>
         </w:rPr>
-        <w:t>TBD: maybe add something about nullable types here…?</w:t>
-      </w:r>
-    </w:p>
-    <w:p>
-      <w:pPr>
-        <w:rPr>
-          <w:sz w:val="28"/>
-          <w:szCs w:val="28"/>
-        </w:rPr>
-      </w:pPr>
-    </w:p>
-    <w:p>
-      <w:pPr>
-        <w:rPr>
-          <w:sz w:val="28"/>
-          <w:szCs w:val="28"/>
-        </w:rPr>
-      </w:pPr>
-      <w:r>
-        <w:rPr>
-          <w:sz w:val="28"/>
-          <w:szCs w:val="28"/>
-        </w:rPr>
         <w:t>This chapter should have provided you with enough knowledge to</w:t>
       </w:r>
       <w:r>
@@ -15552,23 +15531,7 @@
           <w:sz w:val="28"/>
           <w:szCs w:val="28"/>
         </w:rPr>
-        <w:t xml:space="preserve">. The word “instance” signifies that whenever a new object is created, this object will contain its own set of instance fields, that are independent of the instance fields in other objects. If you change the value of an instance field in one object, it will not </w:t>
-      </w:r>
-      <w:proofErr w:type="spellStart"/>
-      <w:r>
-        <w:rPr>
-          <w:sz w:val="28"/>
-          <w:szCs w:val="28"/>
-        </w:rPr>
-        <w:t>effect</w:t>
-      </w:r>
-      <w:proofErr w:type="spellEnd"/>
-      <w:r>
-        <w:rPr>
-          <w:sz w:val="28"/>
-          <w:szCs w:val="28"/>
-        </w:rPr>
-        <w:t xml:space="preserve"> the corresponding instance field in any other object.</w:t>
+        <w:t>. The word “instance” signifies that whenever a new object is created, this object will contain its own set of instance fields, that are independent of the instance fields in other objects. If you change the value of an instance field in one object, it will not effect the corresponding instance field in any other object.</w:t>
       </w:r>
     </w:p>
     <w:p>
@@ -15809,15 +15772,7 @@
           <w:sz w:val="28"/>
           <w:szCs w:val="28"/>
         </w:rPr>
-        <w:t xml:space="preserve"> indicates that this instance field </w:t>
-      </w:r>
-      <w:proofErr w:type="spellStart"/>
-      <w:r>
-        <w:rPr>
-          <w:sz w:val="28"/>
-          <w:szCs w:val="28"/>
-        </w:rPr>
-        <w:t xml:space="preserve">can </w:t>
+        <w:t xml:space="preserve"> indicates that this instance field can </w:t>
       </w:r>
       <w:r>
         <w:rPr>
@@ -15827,7 +15782,6 @@
         </w:rPr>
         <w:t>not</w:t>
       </w:r>
-      <w:proofErr w:type="spellEnd"/>
       <w:r>
         <w:rPr>
           <w:sz w:val="28"/>
@@ -19356,7 +19310,6 @@
         </w:rPr>
         <w:t xml:space="preserve"> </w:t>
       </w:r>
-      <w:proofErr w:type="spellStart"/>
       <w:r>
         <w:rPr>
           <w:sz w:val="28"/>
@@ -19373,7 +19326,6 @@
         </w:rPr>
         <w:t>get</w:t>
       </w:r>
-      <w:proofErr w:type="spellEnd"/>
       <w:r>
         <w:rPr>
           <w:sz w:val="28"/>
@@ -33814,6 +33766,16 @@
                 <w:szCs w:val="24"/>
                 <w:lang w:eastAsia="da-DK"/>
               </w:rPr>
+              <w:t xml:space="preserve">[Hard] </w:t>
+            </w:r>
+            <w:r>
+              <w:rPr>
+                <w:rFonts w:ascii="Calibri" w:eastAsia="Times New Roman" w:hAnsi="Calibri" w:cs="Times New Roman"/>
+                <w:color w:val="FF0000"/>
+                <w:sz w:val="24"/>
+                <w:szCs w:val="24"/>
+                <w:lang w:eastAsia="da-DK"/>
+              </w:rPr>
               <w:t xml:space="preserve">A </w:t>
             </w:r>
             <w:r>
@@ -33981,20 +33943,18 @@
                 <w:szCs w:val="24"/>
                 <w:lang w:eastAsia="da-DK"/>
               </w:rPr>
+              <w:t xml:space="preserve">[Very hard] </w:t>
+            </w:r>
+            <w:r>
+              <w:rPr>
+                <w:rFonts w:ascii="Calibri" w:eastAsia="Times New Roman" w:hAnsi="Calibri" w:cs="Times New Roman"/>
+                <w:color w:val="FF0000"/>
+                <w:sz w:val="24"/>
+                <w:szCs w:val="24"/>
+                <w:lang w:eastAsia="da-DK"/>
+              </w:rPr>
               <w:t>See if you can make two warriors battle against each other, to the death!</w:t>
             </w:r>
-          </w:p>
-          <w:p>
-            <w:pPr>
-              <w:widowControl/>
-              <w:rPr>
-                <w:rFonts w:ascii="Calibri" w:eastAsia="Times New Roman" w:hAnsi="Calibri" w:cs="Times New Roman"/>
-                <w:color w:val="00000A"/>
-                <w:sz w:val="28"/>
-                <w:szCs w:val="24"/>
-                <w:lang w:eastAsia="da-DK"/>
-              </w:rPr>
-            </w:pPr>
           </w:p>
         </w:tc>
       </w:tr>

</xml_diff>

<commit_message>
Added extra step to DiceGame exercise (OOP1.6)
Added step 6 (very hard)
</commit_message>
<xml_diff>
--- a/Chap/OOProg01/OOProg01.docx
+++ b/Chap/OOProg01/OOProg01.docx
@@ -35841,6 +35841,16 @@
                 <w:szCs w:val="24"/>
                 <w:lang w:eastAsia="da-DK"/>
               </w:rPr>
+              <w:t xml:space="preserve">[Hard] </w:t>
+            </w:r>
+            <w:r>
+              <w:rPr>
+                <w:rFonts w:ascii="Calibri" w:eastAsia="Times New Roman" w:hAnsi="Calibri" w:cs="Times New Roman"/>
+                <w:color w:val="C00000"/>
+                <w:sz w:val="24"/>
+                <w:szCs w:val="24"/>
+                <w:lang w:eastAsia="da-DK"/>
+              </w:rPr>
               <w:t xml:space="preserve">When we create a </w:t>
             </w:r>
             <w:r>
@@ -35926,6 +35936,86 @@
                 <w:lang w:eastAsia="da-DK"/>
               </w:rPr>
               <w:t xml:space="preserve"> needed to enable this feature.</w:t>
+            </w:r>
+          </w:p>
+          <w:p>
+            <w:pPr>
+              <w:widowControl/>
+              <w:numPr>
+                <w:ilvl w:val="0"/>
+                <w:numId w:val="21"/>
+              </w:numPr>
+              <w:rPr>
+                <w:rFonts w:ascii="Calibri" w:eastAsia="Times New Roman" w:hAnsi="Calibri" w:cs="Times New Roman"/>
+                <w:color w:val="C00000"/>
+                <w:sz w:val="24"/>
+                <w:szCs w:val="24"/>
+                <w:lang w:eastAsia="da-DK"/>
+              </w:rPr>
+            </w:pPr>
+            <w:r>
+              <w:rPr>
+                <w:rFonts w:ascii="Calibri" w:eastAsia="Times New Roman" w:hAnsi="Calibri" w:cs="Times New Roman"/>
+                <w:color w:val="C00000"/>
+                <w:sz w:val="24"/>
+                <w:szCs w:val="24"/>
+                <w:lang w:eastAsia="da-DK"/>
+              </w:rPr>
+              <w:t>[Very hard] Assuming you have solved step 5, now update the defini</w:t>
+            </w:r>
+            <w:r>
+              <w:rPr>
+                <w:rFonts w:ascii="Calibri" w:eastAsia="Times New Roman" w:hAnsi="Calibri" w:cs="Times New Roman"/>
+                <w:color w:val="C00000"/>
+                <w:sz w:val="24"/>
+                <w:szCs w:val="24"/>
+                <w:lang w:eastAsia="da-DK"/>
+              </w:rPr>
+              <w:softHyphen/>
+              <w:t xml:space="preserve">tion of </w:t>
+            </w:r>
+            <w:r>
+              <w:rPr>
+                <w:rFonts w:ascii="Calibri" w:eastAsia="Times New Roman" w:hAnsi="Calibri" w:cs="Times New Roman"/>
+                <w:b/>
+                <w:bCs/>
+                <w:color w:val="C00000"/>
+                <w:sz w:val="24"/>
+                <w:szCs w:val="24"/>
+                <w:lang w:eastAsia="da-DK"/>
+              </w:rPr>
+              <w:t>DiceCup</w:t>
+            </w:r>
+            <w:r>
+              <w:rPr>
+                <w:rFonts w:ascii="Calibri" w:eastAsia="Times New Roman" w:hAnsi="Calibri" w:cs="Times New Roman"/>
+                <w:color w:val="C00000"/>
+                <w:sz w:val="24"/>
+                <w:szCs w:val="24"/>
+                <w:lang w:eastAsia="da-DK"/>
+              </w:rPr>
+              <w:t xml:space="preserve"> such that it is possible to specify a </w:t>
+            </w:r>
+            <w:r>
+              <w:rPr>
+                <w:rFonts w:ascii="Calibri" w:eastAsia="Times New Roman" w:hAnsi="Calibri" w:cs="Times New Roman"/>
+                <w:color w:val="C00000"/>
+                <w:sz w:val="24"/>
+                <w:szCs w:val="24"/>
+                <w:u w:val="single"/>
+                <w:lang w:eastAsia="da-DK"/>
+              </w:rPr>
+              <w:t>list</w:t>
+            </w:r>
+            <w:r>
+              <w:rPr>
+                <w:rFonts w:ascii="Calibri" w:eastAsia="Times New Roman" w:hAnsi="Calibri" w:cs="Times New Roman"/>
+                <w:color w:val="C00000"/>
+                <w:sz w:val="24"/>
+                <w:szCs w:val="24"/>
+                <w:lang w:eastAsia="da-DK"/>
+              </w:rPr>
+              <w:t xml:space="preserve"> of dice that the cup should contain. If the list is e.g. {6, 6, 10}, the cup should contain two 6-sided dice and one 10-sided die.</w:t>
             </w:r>
           </w:p>
           <w:p>

</xml_diff>

<commit_message>
Cleanup of old pending updates
</commit_message>
<xml_diff>
--- a/Chap/OOProg01/OOProg01.docx
+++ b/Chap/OOProg01/OOProg01.docx
@@ -1,6 +1,6 @@
 
 <file path=word/document.xml><?xml version="1.0" encoding="utf-8"?>
-<w:document xmlns:wpc="http://schemas.microsoft.com/office/word/2010/wordprocessingCanvas" xmlns:cx="http://schemas.microsoft.com/office/drawing/2014/chartex" xmlns:cx1="http://schemas.microsoft.com/office/drawing/2015/9/8/chartex" xmlns:cx2="http://schemas.microsoft.com/office/drawing/2015/10/21/chartex" xmlns:cx3="http://schemas.microsoft.com/office/drawing/2016/5/9/chartex" xmlns:cx4="http://schemas.microsoft.com/office/drawing/2016/5/10/chartex" xmlns:cx5="http://schemas.microsoft.com/office/drawing/2016/5/11/chartex" xmlns:cx6="http://schemas.microsoft.com/office/drawing/2016/5/12/chartex" xmlns:cx7="http://schemas.microsoft.com/office/drawing/2016/5/13/chartex" xmlns:cx8="http://schemas.microsoft.com/office/drawing/2016/5/14/chartex" xmlns:mc="http://schemas.openxmlformats.org/markup-compatibility/2006" xmlns:aink="http://schemas.microsoft.com/office/drawing/2016/ink" xmlns:am3d="http://schemas.microsoft.com/office/drawing/2017/model3d" xmlns:o="urn:schemas-microsoft-com:office:office" xmlns:oel="http://schemas.microsoft.com/office/2019/extlst" xmlns:r="http://schemas.openxmlformats.org/officeDocument/2006/relationships" xmlns:m="http://schemas.openxmlformats.org/officeDocument/2006/math" xmlns:v="urn:schemas-microsoft-com:vml" xmlns:wp14="http://schemas.microsoft.com/office/word/2010/wordprocessingDrawing" xmlns:wp="http://schemas.openxmlformats.org/drawingml/2006/wordprocessingDrawing" xmlns:w10="urn:schemas-microsoft-com:office:word" xmlns:w="http://schemas.openxmlformats.org/wordprocessingml/2006/main" xmlns:w14="http://schemas.microsoft.com/office/word/2010/wordml" xmlns:w15="http://schemas.microsoft.com/office/word/2012/wordml" xmlns:w16cex="http://schemas.microsoft.com/office/word/2018/wordml/cex" xmlns:w16cid="http://schemas.microsoft.com/office/word/2016/wordml/cid" xmlns:w16="http://schemas.microsoft.com/office/word/2018/wordml" xmlns:w16sdtdh="http://schemas.microsoft.com/office/word/2020/wordml/sdtdatahash" xmlns:w16se="http://schemas.microsoft.com/office/word/2015/wordml/symex" xmlns:wpg="http://schemas.microsoft.com/office/word/2010/wordprocessingGroup" xmlns:wpi="http://schemas.microsoft.com/office/word/2010/wordprocessingInk" xmlns:wne="http://schemas.microsoft.com/office/word/2006/wordml" xmlns:wps="http://schemas.microsoft.com/office/word/2010/wordprocessingShape" mc:Ignorable="w14 w15 w16se w16cid w16 w16cex w16sdtdh wp14">
+<w:document xmlns:wpc="http://schemas.microsoft.com/office/word/2010/wordprocessingCanvas" xmlns:cx="http://schemas.microsoft.com/office/drawing/2014/chartex" xmlns:cx1="http://schemas.microsoft.com/office/drawing/2015/9/8/chartex" xmlns:cx2="http://schemas.microsoft.com/office/drawing/2015/10/21/chartex" xmlns:cx3="http://schemas.microsoft.com/office/drawing/2016/5/9/chartex" xmlns:cx4="http://schemas.microsoft.com/office/drawing/2016/5/10/chartex" xmlns:cx5="http://schemas.microsoft.com/office/drawing/2016/5/11/chartex" xmlns:cx6="http://schemas.microsoft.com/office/drawing/2016/5/12/chartex" xmlns:cx7="http://schemas.microsoft.com/office/drawing/2016/5/13/chartex" xmlns:cx8="http://schemas.microsoft.com/office/drawing/2016/5/14/chartex" xmlns:mc="http://schemas.openxmlformats.org/markup-compatibility/2006" xmlns:aink="http://schemas.microsoft.com/office/drawing/2016/ink" xmlns:am3d="http://schemas.microsoft.com/office/drawing/2017/model3d" xmlns:o="urn:schemas-microsoft-com:office:office" xmlns:r="http://schemas.openxmlformats.org/officeDocument/2006/relationships" xmlns:m="http://schemas.openxmlformats.org/officeDocument/2006/math" xmlns:v="urn:schemas-microsoft-com:vml" xmlns:wp14="http://schemas.microsoft.com/office/word/2010/wordprocessingDrawing" xmlns:wp="http://schemas.openxmlformats.org/drawingml/2006/wordprocessingDrawing" xmlns:w10="urn:schemas-microsoft-com:office:word" xmlns:w="http://schemas.openxmlformats.org/wordprocessingml/2006/main" xmlns:w14="http://schemas.microsoft.com/office/word/2010/wordml" xmlns:w15="http://schemas.microsoft.com/office/word/2012/wordml" xmlns:w16cid="http://schemas.microsoft.com/office/word/2016/wordml/cid" xmlns:w16se="http://schemas.microsoft.com/office/word/2015/wordml/symex" xmlns:wpg="http://schemas.microsoft.com/office/word/2010/wordprocessingGroup" xmlns:wpi="http://schemas.microsoft.com/office/word/2010/wordprocessingInk" xmlns:wne="http://schemas.microsoft.com/office/word/2006/wordml" xmlns:wps="http://schemas.microsoft.com/office/word/2010/wordprocessingShape" mc:Ignorable="w14 w15 w16se w16cid wp14">
   <w:body>
     <w:sdt>
       <w:sdtPr>
@@ -74,6 +74,7 @@
                   <w:dataBinding w:prefixMappings="xmlns:ns0='http://schemas.openxmlformats.org/package/2006/metadata/core-properties' xmlns:ns1='http://purl.org/dc/elements/1.1/'" w:xpath="/ns0:coreProperties[1]/ns1:title[1]" w:storeItemID="{6C3C8BC8-F283-45AE-878A-BAB7291924A1}"/>
                   <w:text/>
                 </w:sdtPr>
+                <w:sdtEndPr/>
                 <w:sdtContent>
                   <w:p>
                     <w:pPr>
@@ -165,6 +166,7 @@
                 <w:dataBinding w:prefixMappings="xmlns:ns0='http://schemas.openxmlformats.org/package/2006/metadata/core-properties' xmlns:ns1='http://purl.org/dc/elements/1.1/'" w:xpath="/ns0:coreProperties[1]/ns1:subject[1]" w:storeItemID="{6C3C8BC8-F283-45AE-878A-BAB7291924A1}"/>
                 <w:text/>
               </w:sdtPr>
+              <w:sdtEndPr/>
               <w:sdtContent>
                 <w:tc>
                   <w:tcPr>
@@ -232,6 +234,7 @@
                   <w:dataBinding w:prefixMappings="xmlns:ns0='http://schemas.openxmlformats.org/package/2006/metadata/core-properties' xmlns:ns1='http://purl.org/dc/elements/1.1/'" w:xpath="/ns0:coreProperties[1]/ns1:creator[1]" w:storeItemID="{6C3C8BC8-F283-45AE-878A-BAB7291924A1}"/>
                   <w:text/>
                 </w:sdtPr>
+                <w:sdtEndPr/>
                 <w:sdtContent>
                   <w:p>
                     <w:pPr>
@@ -267,6 +270,7 @@
                     <w:calendar w:val="gregorian"/>
                   </w:date>
                 </w:sdtPr>
+                <w:sdtEndPr/>
                 <w:sdtContent>
                   <w:p>
                     <w:pPr>
@@ -2996,7 +3000,7 @@
           </mc:Choice>
           <mc:Fallback>
             <w:pict>
-              <v:rect w14:anchorId="6BD7107E" id="Rektangel 16" o:spid="_x0000_s1026" style="position:absolute;margin-left:166.5pt;margin-top:13.2pt;width:163pt;height:87pt;z-index:251671552;visibility:visible;mso-wrap-style:square;mso-width-percent:0;mso-height-percent:0;mso-wrap-distance-left:9pt;mso-wrap-distance-top:0;mso-wrap-distance-right:9pt;mso-wrap-distance-bottom:0;mso-position-horizontal:absolute;mso-position-horizontal-relative:text;mso-position-vertical:absolute;mso-position-vertical-relative:text;mso-width-percent:0;mso-height-percent:0;mso-width-relative:margin;mso-height-relative:margin;v-text-anchor:middle" o:gfxdata="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" fillcolor="#4f81bd" strokecolor="#385d8a" strokeweight="2pt">
+              <v:rect w14:anchorId="6BD7107E" id="Rektangel 16" o:spid="_x0000_s1026" style="position:absolute;margin-left:166.5pt;margin-top:13.2pt;width:163pt;height:87pt;z-index:251671552;visibility:visible;mso-wrap-style:square;mso-width-percent:0;mso-height-percent:0;mso-wrap-distance-left:9pt;mso-wrap-distance-top:0;mso-wrap-distance-right:9pt;mso-wrap-distance-bottom:0;mso-position-horizontal:absolute;mso-position-horizontal-relative:text;mso-position-vertical:absolute;mso-position-vertical-relative:text;mso-width-percent:0;mso-height-percent:0;mso-width-relative:margin;mso-height-relative:margin;v-text-anchor:middle" o:gfxdata="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" fillcolor="#4f81bd" strokecolor="#385d8a" strokeweight="2pt">
                 <v:textbox>
                   <w:txbxContent>
                     <w:p>
@@ -4050,7 +4054,7 @@
           </mc:Choice>
           <mc:Fallback>
             <w:pict>
-              <v:rect w14:anchorId="0FCDC421" id="Rektangel 19" o:spid="_x0000_s1027" style="position:absolute;margin-left:115.5pt;margin-top:17.2pt;width:142pt;height:92.5pt;z-index:251673600;visibility:visible;mso-wrap-style:square;mso-width-percent:0;mso-height-percent:0;mso-wrap-distance-left:9pt;mso-wrap-distance-top:0;mso-wrap-distance-right:9pt;mso-wrap-distance-bottom:0;mso-position-horizontal:absolute;mso-position-horizontal-relative:text;mso-position-vertical:absolute;mso-position-vertical-relative:text;mso-width-percent:0;mso-height-percent:0;mso-width-relative:margin;mso-height-relative:margin;v-text-anchor:middle" o:gfxdata="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" fillcolor="#4f81bd" strokecolor="#385d8a" strokeweight="2pt">
+              <v:rect w14:anchorId="0FCDC421" id="Rektangel 19" o:spid="_x0000_s1027" style="position:absolute;margin-left:115.5pt;margin-top:17.2pt;width:142pt;height:92.5pt;z-index:251673600;visibility:visible;mso-wrap-style:square;mso-width-percent:0;mso-height-percent:0;mso-wrap-distance-left:9pt;mso-wrap-distance-top:0;mso-wrap-distance-right:9pt;mso-wrap-distance-bottom:0;mso-position-horizontal:absolute;mso-position-horizontal-relative:text;mso-position-vertical:absolute;mso-position-vertical-relative:text;mso-width-percent:0;mso-height-percent:0;mso-width-relative:margin;mso-height-relative:margin;v-text-anchor:middle" o:gfxdata="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" fillcolor="#4f81bd" strokecolor="#385d8a" strokeweight="2pt">
                 <v:textbox>
                   <w:txbxContent>
                     <w:p>
@@ -4340,7 +4344,7 @@
           </mc:Choice>
           <mc:Fallback>
             <w:pict>
-              <v:rect w14:anchorId="1C5FA661" id="Rektangel 17" o:spid="_x0000_s1028" style="position:absolute;margin-left:258pt;margin-top:.6pt;width:142pt;height:92pt;z-index:251672576;visibility:visible;mso-wrap-style:square;mso-width-percent:0;mso-height-percent:0;mso-wrap-distance-left:9pt;mso-wrap-distance-top:0;mso-wrap-distance-right:9pt;mso-wrap-distance-bottom:0;mso-position-horizontal:absolute;mso-position-horizontal-relative:text;mso-position-vertical:absolute;mso-position-vertical-relative:text;mso-width-percent:0;mso-height-percent:0;mso-width-relative:margin;mso-height-relative:margin;v-text-anchor:middle" o:gfxdata="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" fillcolor="#0070c0" strokecolor="#385d8a" strokeweight="2pt">
+              <v:rect w14:anchorId="1C5FA661" id="Rektangel 17" o:spid="_x0000_s1028" style="position:absolute;margin-left:258pt;margin-top:.6pt;width:142pt;height:92pt;z-index:251672576;visibility:visible;mso-wrap-style:square;mso-width-percent:0;mso-height-percent:0;mso-wrap-distance-left:9pt;mso-wrap-distance-top:0;mso-wrap-distance-right:9pt;mso-wrap-distance-bottom:0;mso-position-horizontal:absolute;mso-position-horizontal-relative:text;mso-position-vertical:absolute;mso-position-vertical-relative:text;mso-width-percent:0;mso-height-percent:0;mso-width-relative:margin;mso-height-relative:margin;v-text-anchor:middle" o:gfxdata="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" fillcolor="#0070c0" strokecolor="#385d8a" strokeweight="2pt">
                 <v:textbox>
                   <w:txbxContent>
                     <w:p>
@@ -4522,7 +4526,7 @@
               </wp:anchor>
             </w:drawing>
           </mc:Choice>
-          <mc:Fallback>
+          <mc:Fallback xmlns:w16sdtdh="http://schemas.microsoft.com/office/word/2020/wordml/sdtdatahash" xmlns:w16="http://schemas.microsoft.com/office/word/2018/wordml" xmlns:w16cex="http://schemas.microsoft.com/office/word/2018/wordml/cex" xmlns:oel="http://schemas.microsoft.com/office/2019/extlst">
             <w:pict>
               <v:shapetype w14:anchorId="0962DBC5" id="_x0000_t96" coordsize="21600,21600" o:spt="96" adj="17520" path="m10800,qx,10800,10800,21600,21600,10800,10800,xem7340,6445qx6215,7570,7340,8695,8465,7570,7340,6445xnfem14260,6445qx13135,7570,14260,8695,15385,7570,14260,6445xnfem4960@0c8853@3,12747@3,16640@0nfe">
                 <v:formulas>
@@ -4610,7 +4614,7 @@
               </wp:anchor>
             </w:drawing>
           </mc:Choice>
-          <mc:Fallback>
+          <mc:Fallback xmlns:w16sdtdh="http://schemas.microsoft.com/office/word/2020/wordml/sdtdatahash" xmlns:w16="http://schemas.microsoft.com/office/word/2018/wordml" xmlns:w16cex="http://schemas.microsoft.com/office/word/2018/wordml/cex" xmlns:oel="http://schemas.microsoft.com/office/2019/extlst">
             <w:pict>
               <v:shapetype w14:anchorId="3FC6E407" id="_x0000_t69" coordsize="21600,21600" o:spt="69" adj="4320,5400" path="m,10800l@0,21600@0@3@2@3@2,21600,21600,10800@2,0@2@1@0@1@0,xe">
                 <v:stroke joinstyle="miter"/>
@@ -10765,7 +10769,7 @@
                 <v:stroke joinstyle="miter"/>
                 <v:path gradientshapeok="t" o:connecttype="rect"/>
               </v:shapetype>
-              <v:shape id="Tekstfelt 2" o:spid="_x0000_s1029" type="#_x0000_t202" style="position:absolute;margin-left:192.3pt;margin-top:4.1pt;width:48.75pt;height:27.65pt;z-index:251662336;visibility:visible;mso-wrap-style:square;mso-width-percent:0;mso-height-percent:0;mso-wrap-distance-left:9pt;mso-wrap-distance-top:0;mso-wrap-distance-right:9pt;mso-wrap-distance-bottom:0;mso-position-horizontal:absolute;mso-position-horizontal-relative:text;mso-position-vertical:absolute;mso-position-vertical-relative:text;mso-width-percent:0;mso-height-percent:0;mso-width-relative:margin;mso-height-relative:margin;v-text-anchor:top" o:gfxdata="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">
+              <v:shape id="Tekstfelt 2" o:spid="_x0000_s1029" type="#_x0000_t202" style="position:absolute;margin-left:192.3pt;margin-top:4.1pt;width:48.75pt;height:27.65pt;z-index:251662336;visibility:visible;mso-wrap-style:square;mso-width-percent:0;mso-height-percent:0;mso-wrap-distance-left:9pt;mso-wrap-distance-top:0;mso-wrap-distance-right:9pt;mso-wrap-distance-bottom:0;mso-position-horizontal:absolute;mso-position-horizontal-relative:text;mso-position-vertical:absolute;mso-position-vertical-relative:text;mso-width-percent:0;mso-height-percent:0;mso-width-relative:margin;mso-height-relative:margin;v-text-anchor:top" o:gfxdata="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">
                 <v:textbox>
                   <w:txbxContent>
                     <w:p>
@@ -10889,7 +10893,7 @@
           </mc:Choice>
           <mc:Fallback>
             <w:pict>
-              <v:rect w14:anchorId="683D7945" id="Rektangel 5" o:spid="_x0000_s1030" style="position:absolute;margin-left:246.3pt;margin-top:1.85pt;width:57pt;height:46.5pt;z-index:251661312;visibility:visible;mso-wrap-style:square;mso-width-percent:0;mso-height-percent:0;mso-wrap-distance-left:9pt;mso-wrap-distance-top:0;mso-wrap-distance-right:9pt;mso-wrap-distance-bottom:0;mso-position-horizontal:absolute;mso-position-horizontal-relative:text;mso-position-vertical:absolute;mso-position-vertical-relative:text;mso-width-percent:0;mso-height-percent:0;mso-width-relative:margin;mso-height-relative:page;v-text-anchor:middle" o:gfxdata="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" fillcolor="#4f81bd" strokecolor="#385d8a" strokeweight="2pt">
+              <v:rect w14:anchorId="683D7945" id="Rektangel 5" o:spid="_x0000_s1030" style="position:absolute;margin-left:246.3pt;margin-top:1.85pt;width:57pt;height:46.5pt;z-index:251661312;visibility:visible;mso-wrap-style:square;mso-width-percent:0;mso-height-percent:0;mso-wrap-distance-left:9pt;mso-wrap-distance-top:0;mso-wrap-distance-right:9pt;mso-wrap-distance-bottom:0;mso-position-horizontal:absolute;mso-position-horizontal-relative:text;mso-position-vertical:absolute;mso-position-vertical-relative:text;mso-width-percent:0;mso-height-percent:0;mso-width-relative:margin;mso-height-relative:page;v-text-anchor:middle" o:gfxdata="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" fillcolor="#4f81bd" strokecolor="#385d8a" strokeweight="2pt">
                 <v:path arrowok="t"/>
                 <v:textbox>
                   <w:txbxContent>
@@ -11003,7 +11007,7 @@
           </mc:Choice>
           <mc:Fallback>
             <w:pict>
-              <v:shape w14:anchorId="6A76ABD9" id="_x0000_s1031" type="#_x0000_t202" style="position:absolute;margin-left:22.05pt;margin-top:3.35pt;width:48.75pt;height:27.65pt;z-index:251660288;visibility:visible;mso-wrap-style:square;mso-width-percent:0;mso-height-percent:0;mso-wrap-distance-left:9pt;mso-wrap-distance-top:0;mso-wrap-distance-right:9pt;mso-wrap-distance-bottom:0;mso-position-horizontal:absolute;mso-position-horizontal-relative:text;mso-position-vertical:absolute;mso-position-vertical-relative:text;mso-width-percent:0;mso-height-percent:0;mso-width-relative:margin;mso-height-relative:margin;v-text-anchor:top" o:gfxdata="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">
+              <v:shape w14:anchorId="6A76ABD9" id="_x0000_s1031" type="#_x0000_t202" style="position:absolute;margin-left:22.05pt;margin-top:3.35pt;width:48.75pt;height:27.65pt;z-index:251660288;visibility:visible;mso-wrap-style:square;mso-width-percent:0;mso-height-percent:0;mso-wrap-distance-left:9pt;mso-wrap-distance-top:0;mso-wrap-distance-right:9pt;mso-wrap-distance-bottom:0;mso-position-horizontal:absolute;mso-position-horizontal-relative:text;mso-position-vertical:absolute;mso-position-vertical-relative:text;mso-width-percent:0;mso-height-percent:0;mso-width-relative:margin;mso-height-relative:margin;v-text-anchor:top" o:gfxdata="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">
                 <v:textbox>
                   <w:txbxContent>
                     <w:p>
@@ -11118,7 +11122,7 @@
           </mc:Choice>
           <mc:Fallback>
             <w:pict>
-              <v:rect w14:anchorId="042865CD" id="Rektangel 1" o:spid="_x0000_s1032" style="position:absolute;margin-left:75.3pt;margin-top:1.85pt;width:57pt;height:46.5pt;z-index:251659264;visibility:visible;mso-wrap-style:square;mso-width-percent:0;mso-height-percent:0;mso-wrap-distance-left:9pt;mso-wrap-distance-top:0;mso-wrap-distance-right:9pt;mso-wrap-distance-bottom:0;mso-position-horizontal:absolute;mso-position-horizontal-relative:text;mso-position-vertical:absolute;mso-position-vertical-relative:text;mso-width-percent:0;mso-height-percent:0;mso-width-relative:margin;mso-height-relative:page;v-text-anchor:middle" o:gfxdata="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" fillcolor="#4f81bd" strokecolor="#385d8a" strokeweight="2pt">
+              <v:rect w14:anchorId="042865CD" id="Rektangel 1" o:spid="_x0000_s1032" style="position:absolute;margin-left:75.3pt;margin-top:1.85pt;width:57pt;height:46.5pt;z-index:251659264;visibility:visible;mso-wrap-style:square;mso-width-percent:0;mso-height-percent:0;mso-wrap-distance-left:9pt;mso-wrap-distance-top:0;mso-wrap-distance-right:9pt;mso-wrap-distance-bottom:0;mso-position-horizontal:absolute;mso-position-horizontal-relative:text;mso-position-vertical:absolute;mso-position-vertical-relative:text;mso-width-percent:0;mso-height-percent:0;mso-width-relative:margin;mso-height-relative:page;v-text-anchor:middle" o:gfxdata="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" fillcolor="#4f81bd" strokecolor="#385d8a" strokeweight="2pt">
                 <v:path arrowok="t"/>
                 <v:textbox>
                   <w:txbxContent>
@@ -11334,7 +11338,7 @@
           </mc:Choice>
           <mc:Fallback>
             <w:pict>
-              <v:shape w14:anchorId="5B4CDD07" id="_x0000_s1033" type="#_x0000_t202" style="position:absolute;margin-left:192.3pt;margin-top:4.1pt;width:48.75pt;height:27.65pt;z-index:251679744;visibility:visible;mso-wrap-style:square;mso-width-percent:0;mso-height-percent:0;mso-wrap-distance-left:9pt;mso-wrap-distance-top:0;mso-wrap-distance-right:9pt;mso-wrap-distance-bottom:0;mso-position-horizontal:absolute;mso-position-horizontal-relative:text;mso-position-vertical:absolute;mso-position-vertical-relative:text;mso-width-percent:0;mso-height-percent:0;mso-width-relative:margin;mso-height-relative:margin;v-text-anchor:top" o:gfxdata="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">
+              <v:shape w14:anchorId="5B4CDD07" id="_x0000_s1033" type="#_x0000_t202" style="position:absolute;margin-left:192.3pt;margin-top:4.1pt;width:48.75pt;height:27.65pt;z-index:251679744;visibility:visible;mso-wrap-style:square;mso-width-percent:0;mso-height-percent:0;mso-wrap-distance-left:9pt;mso-wrap-distance-top:0;mso-wrap-distance-right:9pt;mso-wrap-distance-bottom:0;mso-position-horizontal:absolute;mso-position-horizontal-relative:text;mso-position-vertical:absolute;mso-position-vertical-relative:text;mso-width-percent:0;mso-height-percent:0;mso-width-relative:margin;mso-height-relative:margin;v-text-anchor:top" o:gfxdata="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">
                 <v:textbox>
                   <w:txbxContent>
                     <w:p>
@@ -11458,7 +11462,7 @@
           </mc:Choice>
           <mc:Fallback>
             <w:pict>
-              <v:rect w14:anchorId="53AB934B" id="_x0000_s1034" style="position:absolute;margin-left:246.3pt;margin-top:1.85pt;width:57pt;height:46.5pt;z-index:251678720;visibility:visible;mso-wrap-style:square;mso-width-percent:0;mso-height-percent:0;mso-wrap-distance-left:9pt;mso-wrap-distance-top:0;mso-wrap-distance-right:9pt;mso-wrap-distance-bottom:0;mso-position-horizontal:absolute;mso-position-horizontal-relative:text;mso-position-vertical:absolute;mso-position-vertical-relative:text;mso-width-percent:0;mso-height-percent:0;mso-width-relative:margin;mso-height-relative:page;v-text-anchor:middle" o:gfxdata="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" fillcolor="#4f81bd" strokecolor="#385d8a" strokeweight="2pt">
+              <v:rect w14:anchorId="53AB934B" id="_x0000_s1034" style="position:absolute;margin-left:246.3pt;margin-top:1.85pt;width:57pt;height:46.5pt;z-index:251678720;visibility:visible;mso-wrap-style:square;mso-width-percent:0;mso-height-percent:0;mso-wrap-distance-left:9pt;mso-wrap-distance-top:0;mso-wrap-distance-right:9pt;mso-wrap-distance-bottom:0;mso-position-horizontal:absolute;mso-position-horizontal-relative:text;mso-position-vertical:absolute;mso-position-vertical-relative:text;mso-width-percent:0;mso-height-percent:0;mso-width-relative:margin;mso-height-relative:page;v-text-anchor:middle" o:gfxdata="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" fillcolor="#4f81bd" strokecolor="#385d8a" strokeweight="2pt">
                 <v:path arrowok="t"/>
                 <v:textbox>
                   <w:txbxContent>
@@ -11572,7 +11576,7 @@
           </mc:Choice>
           <mc:Fallback>
             <w:pict>
-              <v:shape w14:anchorId="13E49C39" id="_x0000_s1035" type="#_x0000_t202" style="position:absolute;margin-left:22.05pt;margin-top:3.35pt;width:48.75pt;height:27.65pt;z-index:251677696;visibility:visible;mso-wrap-style:square;mso-width-percent:0;mso-height-percent:0;mso-wrap-distance-left:9pt;mso-wrap-distance-top:0;mso-wrap-distance-right:9pt;mso-wrap-distance-bottom:0;mso-position-horizontal:absolute;mso-position-horizontal-relative:text;mso-position-vertical:absolute;mso-position-vertical-relative:text;mso-width-percent:0;mso-height-percent:0;mso-width-relative:margin;mso-height-relative:margin;v-text-anchor:top" o:gfxdata="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">
+              <v:shape w14:anchorId="13E49C39" id="_x0000_s1035" type="#_x0000_t202" style="position:absolute;margin-left:22.05pt;margin-top:3.35pt;width:48.75pt;height:27.65pt;z-index:251677696;visibility:visible;mso-wrap-style:square;mso-width-percent:0;mso-height-percent:0;mso-wrap-distance-left:9pt;mso-wrap-distance-top:0;mso-wrap-distance-right:9pt;mso-wrap-distance-bottom:0;mso-position-horizontal:absolute;mso-position-horizontal-relative:text;mso-position-vertical:absolute;mso-position-vertical-relative:text;mso-width-percent:0;mso-height-percent:0;mso-width-relative:margin;mso-height-relative:margin;v-text-anchor:top" o:gfxdata="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">
                 <v:textbox>
                   <w:txbxContent>
                     <w:p>
@@ -11689,7 +11693,7 @@
           </mc:Choice>
           <mc:Fallback>
             <w:pict>
-              <v:rect w14:anchorId="63F74FBE" id="_x0000_s1036" style="position:absolute;margin-left:75.3pt;margin-top:1.85pt;width:57pt;height:46.5pt;z-index:251676672;visibility:visible;mso-wrap-style:square;mso-width-percent:0;mso-height-percent:0;mso-wrap-distance-left:9pt;mso-wrap-distance-top:0;mso-wrap-distance-right:9pt;mso-wrap-distance-bottom:0;mso-position-horizontal:absolute;mso-position-horizontal-relative:text;mso-position-vertical:absolute;mso-position-vertical-relative:text;mso-width-percent:0;mso-height-percent:0;mso-width-relative:margin;mso-height-relative:page;v-text-anchor:middle" o:gfxdata="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" fillcolor="#4f81bd" strokecolor="#385d8a" strokeweight="2pt">
+              <v:rect w14:anchorId="63F74FBE" id="_x0000_s1036" style="position:absolute;margin-left:75.3pt;margin-top:1.85pt;width:57pt;height:46.5pt;z-index:251676672;visibility:visible;mso-wrap-style:square;mso-width-percent:0;mso-height-percent:0;mso-wrap-distance-left:9pt;mso-wrap-distance-top:0;mso-wrap-distance-right:9pt;mso-wrap-distance-bottom:0;mso-position-horizontal:absolute;mso-position-horizontal-relative:text;mso-position-vertical:absolute;mso-position-vertical-relative:text;mso-width-percent:0;mso-height-percent:0;mso-width-relative:margin;mso-height-relative:page;v-text-anchor:middle" o:gfxdata="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" fillcolor="#4f81bd" strokecolor="#385d8a" strokeweight="2pt">
                 <v:path arrowok="t"/>
                 <v:textbox>
                   <w:txbxContent>
@@ -12035,7 +12039,7 @@
               </wp:anchor>
             </w:drawing>
           </mc:Choice>
-          <mc:Fallback>
+          <mc:Fallback xmlns:w16sdtdh="http://schemas.microsoft.com/office/word/2020/wordml/sdtdatahash" xmlns:w16="http://schemas.microsoft.com/office/word/2018/wordml" xmlns:w16cex="http://schemas.microsoft.com/office/word/2018/wordml/cex" xmlns:oel="http://schemas.microsoft.com/office/2019/extlst">
             <w:pict>
               <v:shapetype w14:anchorId="2CE90F9A" id="_x0000_t32" coordsize="21600,21600" o:spt="32" o:oned="t" path="m,l21600,21600e" filled="f">
                 <v:path arrowok="t" fillok="f" o:connecttype="none"/>
@@ -12134,7 +12138,7 @@
           </mc:Choice>
           <mc:Fallback>
             <w:pict>
-              <v:shape w14:anchorId="470C97AA" id="_x0000_s1037" type="#_x0000_t202" style="position:absolute;margin-left:38.8pt;margin-top:.7pt;width:48.75pt;height:27.65pt;z-index:251663360;visibility:visible;mso-wrap-style:square;mso-width-percent:0;mso-height-percent:0;mso-wrap-distance-left:9pt;mso-wrap-distance-top:0;mso-wrap-distance-right:9pt;mso-wrap-distance-bottom:0;mso-position-horizontal:absolute;mso-position-horizontal-relative:text;mso-position-vertical:absolute;mso-position-vertical-relative:text;mso-width-percent:0;mso-height-percent:0;mso-width-relative:margin;mso-height-relative:margin;v-text-anchor:top" o:gfxdata="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">
+              <v:shape w14:anchorId="470C97AA" id="_x0000_s1037" type="#_x0000_t202" style="position:absolute;margin-left:38.8pt;margin-top:.7pt;width:48.75pt;height:27.65pt;z-index:251663360;visibility:visible;mso-wrap-style:square;mso-width-percent:0;mso-height-percent:0;mso-wrap-distance-left:9pt;mso-wrap-distance-top:0;mso-wrap-distance-right:9pt;mso-wrap-distance-bottom:0;mso-position-horizontal:absolute;mso-position-horizontal-relative:text;mso-position-vertical:absolute;mso-position-vertical-relative:text;mso-width-percent:0;mso-height-percent:0;mso-width-relative:margin;mso-height-relative:margin;v-text-anchor:top" o:gfxdata="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">
                 <v:textbox>
                   <w:txbxContent>
                     <w:p>
@@ -12249,7 +12253,7 @@
           </mc:Choice>
           <mc:Fallback>
             <w:pict>
-              <v:rect w14:anchorId="64DF3F57" id="Rektangel 8" o:spid="_x0000_s1038" style="position:absolute;margin-left:176.55pt;margin-top:-14.55pt;width:159pt;height:46.5pt;z-index:251664384;visibility:visible;mso-wrap-style:square;mso-width-percent:0;mso-height-percent:0;mso-wrap-distance-left:9pt;mso-wrap-distance-top:0;mso-wrap-distance-right:9pt;mso-wrap-distance-bottom:0;mso-position-horizontal:absolute;mso-position-horizontal-relative:text;mso-position-vertical:absolute;mso-position-vertical-relative:text;mso-width-percent:0;mso-height-percent:0;mso-width-relative:margin;mso-height-relative:page;v-text-anchor:middle" o:gfxdata="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" fillcolor="#4f81bd" strokecolor="#385d8a" strokeweight="2pt">
+              <v:rect w14:anchorId="64DF3F57" id="Rektangel 8" o:spid="_x0000_s1038" style="position:absolute;margin-left:176.55pt;margin-top:-14.55pt;width:159pt;height:46.5pt;z-index:251664384;visibility:visible;mso-wrap-style:square;mso-width-percent:0;mso-height-percent:0;mso-wrap-distance-left:9pt;mso-wrap-distance-top:0;mso-wrap-distance-right:9pt;mso-wrap-distance-bottom:0;mso-position-horizontal:absolute;mso-position-horizontal-relative:text;mso-position-vertical:absolute;mso-position-vertical-relative:text;mso-width-percent:0;mso-height-percent:0;mso-width-relative:margin;mso-height-relative:page;v-text-anchor:middle" o:gfxdata="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" fillcolor="#4f81bd" strokecolor="#385d8a" strokeweight="2pt">
                 <v:path arrowok="t"/>
                 <v:textbox>
                   <w:txbxContent>
@@ -12692,7 +12696,7 @@
           </mc:Choice>
           <mc:Fallback>
             <w:pict>
-              <v:shape w14:anchorId="531F3CC6" id="_x0000_s1039" type="#_x0000_t202" style="position:absolute;margin-left:396.55pt;margin-top:17.35pt;width:48.75pt;height:27.65pt;z-index:251669504;visibility:visible;mso-wrap-style:square;mso-width-percent:0;mso-height-percent:0;mso-wrap-distance-left:9pt;mso-wrap-distance-top:0;mso-wrap-distance-right:9pt;mso-wrap-distance-bottom:0;mso-position-horizontal:absolute;mso-position-horizontal-relative:text;mso-position-vertical:absolute;mso-position-vertical-relative:text;mso-width-percent:0;mso-height-percent:0;mso-width-relative:margin;mso-height-relative:margin;v-text-anchor:top" o:gfxdata="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">
+              <v:shape w14:anchorId="531F3CC6" id="_x0000_s1039" type="#_x0000_t202" style="position:absolute;margin-left:396.55pt;margin-top:17.35pt;width:48.75pt;height:27.65pt;z-index:251669504;visibility:visible;mso-wrap-style:square;mso-width-percent:0;mso-height-percent:0;mso-wrap-distance-left:9pt;mso-wrap-distance-top:0;mso-wrap-distance-right:9pt;mso-wrap-distance-bottom:0;mso-position-horizontal:absolute;mso-position-horizontal-relative:text;mso-position-vertical:absolute;mso-position-vertical-relative:text;mso-width-percent:0;mso-height-percent:0;mso-width-relative:margin;mso-height-relative:margin;v-text-anchor:top" o:gfxdata="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">
                 <v:textbox>
                   <w:txbxContent>
                     <w:p>
@@ -12806,7 +12810,7 @@
           </mc:Choice>
           <mc:Fallback>
             <w:pict>
-              <v:shape w14:anchorId="5EFC11F2" id="_x0000_s1040" type="#_x0000_t202" style="position:absolute;margin-left:28.3pt;margin-top:16.8pt;width:48.75pt;height:27.65pt;z-index:251666432;visibility:visible;mso-wrap-style:square;mso-width-percent:0;mso-height-percent:0;mso-wrap-distance-left:9pt;mso-wrap-distance-top:0;mso-wrap-distance-right:9pt;mso-wrap-distance-bottom:0;mso-position-horizontal:absolute;mso-position-horizontal-relative:text;mso-position-vertical:absolute;mso-position-vertical-relative:text;mso-width-percent:0;mso-height-percent:0;mso-width-relative:margin;mso-height-relative:margin;v-text-anchor:top" o:gfxdata="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">
+              <v:shape w14:anchorId="5EFC11F2" id="_x0000_s1040" type="#_x0000_t202" style="position:absolute;margin-left:28.3pt;margin-top:16.8pt;width:48.75pt;height:27.65pt;z-index:251666432;visibility:visible;mso-wrap-style:square;mso-width-percent:0;mso-height-percent:0;mso-wrap-distance-left:9pt;mso-wrap-distance-top:0;mso-wrap-distance-right:9pt;mso-wrap-distance-bottom:0;mso-position-horizontal:absolute;mso-position-horizontal-relative:text;mso-position-vertical:absolute;mso-position-vertical-relative:text;mso-width-percent:0;mso-height-percent:0;mso-width-relative:margin;mso-height-relative:margin;v-text-anchor:top" o:gfxdata="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">
                 <v:textbox>
                   <w:txbxContent>
                     <w:p>
@@ -12923,7 +12927,7 @@
           </mc:Choice>
           <mc:Fallback>
             <w:pict>
-              <v:rect w14:anchorId="23ED86F5" id="Rektangel 12" o:spid="_x0000_s1041" style="position:absolute;margin-left:151.8pt;margin-top:9.6pt;width:159pt;height:46.5pt;z-index:251668480;visibility:visible;mso-wrap-style:square;mso-width-percent:0;mso-height-percent:0;mso-wrap-distance-left:9pt;mso-wrap-distance-top:0;mso-wrap-distance-right:9pt;mso-wrap-distance-bottom:0;mso-position-horizontal:absolute;mso-position-horizontal-relative:text;mso-position-vertical:absolute;mso-position-vertical-relative:text;mso-width-percent:0;mso-height-percent:0;mso-width-relative:margin;mso-height-relative:page;v-text-anchor:middle" o:gfxdata="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" fillcolor="#4f81bd" strokecolor="#385d8a" strokeweight="2pt">
+              <v:rect w14:anchorId="23ED86F5" id="Rektangel 12" o:spid="_x0000_s1041" style="position:absolute;margin-left:151.8pt;margin-top:9.6pt;width:159pt;height:46.5pt;z-index:251668480;visibility:visible;mso-wrap-style:square;mso-width-percent:0;mso-height-percent:0;mso-wrap-distance-left:9pt;mso-wrap-distance-top:0;mso-wrap-distance-right:9pt;mso-wrap-distance-bottom:0;mso-position-horizontal:absolute;mso-position-horizontal-relative:text;mso-position-vertical:absolute;mso-position-vertical-relative:text;mso-width-percent:0;mso-height-percent:0;mso-width-relative:margin;mso-height-relative:page;v-text-anchor:middle" o:gfxdata="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" fillcolor="#4f81bd" strokecolor="#385d8a" strokeweight="2pt">
                 <v:path arrowok="t"/>
                 <v:textbox>
                   <w:txbxContent>
@@ -13022,7 +13026,7 @@
               </wp:anchor>
             </w:drawing>
           </mc:Choice>
-          <mc:Fallback>
+          <mc:Fallback xmlns:w16sdtdh="http://schemas.microsoft.com/office/word/2020/wordml/sdtdatahash" xmlns:w16="http://schemas.microsoft.com/office/word/2018/wordml" xmlns:w16cex="http://schemas.microsoft.com/office/word/2018/wordml/cex" xmlns:oel="http://schemas.microsoft.com/office/2019/extlst">
             <w:pict>
               <v:shape w14:anchorId="68A9CABE" id="Lige pilforbindelse 14" o:spid="_x0000_s1026" type="#_x0000_t32" style="position:absolute;margin-left:312pt;margin-top:6.7pt;width:83.5pt;height:3.6pt;flip:x;z-index:251670528;visibility:visible;mso-wrap-style:square;mso-width-percent:0;mso-height-percent:0;mso-wrap-distance-left:9pt;mso-wrap-distance-top:-3e-5mm;mso-wrap-distance-right:9pt;mso-wrap-distance-bottom:-3e-5mm;mso-position-horizontal:absolute;mso-position-horizontal-relative:text;mso-position-vertical:absolute;mso-position-vertical-relative:text;mso-width-percent:0;mso-height-percent:0;mso-width-relative:margin;mso-height-relative:margin" o:gfxdata="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" strokecolor="#4a7ebb" strokeweight="3pt">
                 <v:stroke endarrow="open"/>
@@ -13095,7 +13099,7 @@
               </wp:anchor>
             </w:drawing>
           </mc:Choice>
-          <mc:Fallback>
+          <mc:Fallback xmlns:w16sdtdh="http://schemas.microsoft.com/office/word/2020/wordml/sdtdatahash" xmlns:w16="http://schemas.microsoft.com/office/word/2018/wordml" xmlns:w16cex="http://schemas.microsoft.com/office/word/2018/wordml/cex" xmlns:oel="http://schemas.microsoft.com/office/2019/extlst">
             <w:pict>
               <v:shape w14:anchorId="25405DE2" id="Lige pilforbindelse 11" o:spid="_x0000_s1026" type="#_x0000_t32" style="position:absolute;margin-left:78.5pt;margin-top:9.7pt;width:1in;height:3.6pt;z-index:251667456;visibility:visible;mso-wrap-style:square;mso-width-percent:0;mso-height-percent:0;mso-wrap-distance-left:9pt;mso-wrap-distance-top:-3e-5mm;mso-wrap-distance-right:9pt;mso-wrap-distance-bottom:-3e-5mm;mso-position-horizontal:absolute;mso-position-horizontal-relative:text;mso-position-vertical:absolute;mso-position-vertical-relative:text;mso-width-percent:0;mso-height-percent:0;mso-width-relative:margin;mso-height-relative:page" o:gfxdata="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" strokecolor="#4a7ebb" strokeweight="3pt">
                 <v:stroke endarrow="open"/>
@@ -14392,7 +14396,7 @@
               </wp:anchor>
             </w:drawing>
           </mc:Choice>
-          <mc:Fallback>
+          <mc:Fallback xmlns:w16sdtdh="http://schemas.microsoft.com/office/word/2020/wordml/sdtdatahash" xmlns:w16="http://schemas.microsoft.com/office/word/2018/wordml" xmlns:w16cex="http://schemas.microsoft.com/office/word/2018/wordml/cex" xmlns:oel="http://schemas.microsoft.com/office/2019/extlst">
             <w:pict>
               <v:oval w14:anchorId="0DF9CFA4" id="Ellipse 417" o:spid="_x0000_s1026" style="position:absolute;margin-left:94.7pt;margin-top:225.55pt;width:64pt;height:24.5pt;z-index:251680768;visibility:visible;mso-wrap-style:square;mso-wrap-distance-left:9pt;mso-wrap-distance-top:0;mso-wrap-distance-right:9pt;mso-wrap-distance-bottom:0;mso-position-horizontal:absolute;mso-position-horizontal-relative:text;mso-position-vertical:absolute;mso-position-vertical-relative:text;v-text-anchor:middle" o:gfxdata="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" filled="f" strokecolor="red" strokeweight="2pt"/>
             </w:pict>
@@ -38744,6 +38748,28 @@
               </w:rPr>
               <w:t>Could some parts of the code become simpler, if additional methods or properties were added to some of the classes?</w:t>
             </w:r>
+            <w:r>
+              <w:rPr>
+                <w:rFonts w:ascii="Calibri" w:eastAsia="Times New Roman" w:hAnsi="Calibri" w:cs="Times New Roman"/>
+                <w:color w:val="00000A"/>
+                <w:sz w:val="24"/>
+                <w:szCs w:val="24"/>
+                <w:lang w:eastAsia="da-DK"/>
+              </w:rPr>
+              <w:t xml:space="preserve"> Is so, how…</w:t>
+            </w:r>
+            <w:bookmarkStart w:id="51" w:name="_GoBack"/>
+            <w:bookmarkEnd w:id="51"/>
+            <w:r>
+              <w:rPr>
+                <w:rFonts w:ascii="Calibri" w:eastAsia="Times New Roman" w:hAnsi="Calibri" w:cs="Times New Roman"/>
+                <w:color w:val="00000A"/>
+                <w:sz w:val="24"/>
+                <w:szCs w:val="24"/>
+                <w:lang w:eastAsia="da-DK"/>
+              </w:rPr>
+              <w:t>?</w:t>
+            </w:r>
           </w:p>
           <w:p>
             <w:pPr>
@@ -38867,22 +38893,22 @@
                 <w:lang w:eastAsia="da-DK"/>
               </w:rPr>
             </w:pPr>
-            <w:bookmarkStart w:id="51" w:name="_Toc510676372"/>
-            <w:bookmarkStart w:id="52" w:name="_Toc111980165"/>
+            <w:bookmarkStart w:id="52" w:name="_Toc510676372"/>
+            <w:bookmarkStart w:id="53" w:name="_Toc111980165"/>
             <w:r>
               <w:rPr>
                 <w:lang w:eastAsia="da-DK"/>
               </w:rPr>
               <w:t>OOP.1.</w:t>
             </w:r>
-            <w:bookmarkEnd w:id="51"/>
+            <w:bookmarkEnd w:id="52"/>
             <w:r>
               <w:rPr>
                 <w:lang w:eastAsia="da-DK"/>
               </w:rPr>
               <w:t>9</w:t>
             </w:r>
-            <w:bookmarkEnd w:id="52"/>
+            <w:bookmarkEnd w:id="53"/>
           </w:p>
           <w:p>
             <w:pPr>
@@ -39814,7 +39840,7 @@
 </file>
 
 <file path=word/endnotes.xml><?xml version="1.0" encoding="utf-8"?>
-<w:endnotes xmlns:wpc="http://schemas.microsoft.com/office/word/2010/wordprocessingCanvas" xmlns:cx="http://schemas.microsoft.com/office/drawing/2014/chartex" xmlns:cx1="http://schemas.microsoft.com/office/drawing/2015/9/8/chartex" xmlns:cx2="http://schemas.microsoft.com/office/drawing/2015/10/21/chartex" xmlns:cx3="http://schemas.microsoft.com/office/drawing/2016/5/9/chartex" xmlns:cx4="http://schemas.microsoft.com/office/drawing/2016/5/10/chartex" xmlns:cx5="http://schemas.microsoft.com/office/drawing/2016/5/11/chartex" xmlns:cx6="http://schemas.microsoft.com/office/drawing/2016/5/12/chartex" xmlns:cx7="http://schemas.microsoft.com/office/drawing/2016/5/13/chartex" xmlns:cx8="http://schemas.microsoft.com/office/drawing/2016/5/14/chartex" xmlns:mc="http://schemas.openxmlformats.org/markup-compatibility/2006" xmlns:aink="http://schemas.microsoft.com/office/drawing/2016/ink" xmlns:am3d="http://schemas.microsoft.com/office/drawing/2017/model3d" xmlns:o="urn:schemas-microsoft-com:office:office" xmlns:oel="http://schemas.microsoft.com/office/2019/extlst" xmlns:r="http://schemas.openxmlformats.org/officeDocument/2006/relationships" xmlns:m="http://schemas.openxmlformats.org/officeDocument/2006/math" xmlns:v="urn:schemas-microsoft-com:vml" xmlns:wp14="http://schemas.microsoft.com/office/word/2010/wordprocessingDrawing" xmlns:wp="http://schemas.openxmlformats.org/drawingml/2006/wordprocessingDrawing" xmlns:w10="urn:schemas-microsoft-com:office:word" xmlns:w="http://schemas.openxmlformats.org/wordprocessingml/2006/main" xmlns:w14="http://schemas.microsoft.com/office/word/2010/wordml" xmlns:w15="http://schemas.microsoft.com/office/word/2012/wordml" xmlns:w16cex="http://schemas.microsoft.com/office/word/2018/wordml/cex" xmlns:w16cid="http://schemas.microsoft.com/office/word/2016/wordml/cid" xmlns:w16="http://schemas.microsoft.com/office/word/2018/wordml" xmlns:w16sdtdh="http://schemas.microsoft.com/office/word/2020/wordml/sdtdatahash" xmlns:w16se="http://schemas.microsoft.com/office/word/2015/wordml/symex" xmlns:wpg="http://schemas.microsoft.com/office/word/2010/wordprocessingGroup" xmlns:wpi="http://schemas.microsoft.com/office/word/2010/wordprocessingInk" xmlns:wne="http://schemas.microsoft.com/office/word/2006/wordml" xmlns:wps="http://schemas.microsoft.com/office/word/2010/wordprocessingShape" mc:Ignorable="w14 w15 w16se w16cid w16 w16cex w16sdtdh wp14">
+<w:endnotes xmlns:wpc="http://schemas.microsoft.com/office/word/2010/wordprocessingCanvas" xmlns:cx="http://schemas.microsoft.com/office/drawing/2014/chartex" xmlns:cx1="http://schemas.microsoft.com/office/drawing/2015/9/8/chartex" xmlns:cx2="http://schemas.microsoft.com/office/drawing/2015/10/21/chartex" xmlns:cx3="http://schemas.microsoft.com/office/drawing/2016/5/9/chartex" xmlns:cx4="http://schemas.microsoft.com/office/drawing/2016/5/10/chartex" xmlns:cx5="http://schemas.microsoft.com/office/drawing/2016/5/11/chartex" xmlns:cx6="http://schemas.microsoft.com/office/drawing/2016/5/12/chartex" xmlns:cx7="http://schemas.microsoft.com/office/drawing/2016/5/13/chartex" xmlns:cx8="http://schemas.microsoft.com/office/drawing/2016/5/14/chartex" xmlns:mc="http://schemas.openxmlformats.org/markup-compatibility/2006" xmlns:aink="http://schemas.microsoft.com/office/drawing/2016/ink" xmlns:am3d="http://schemas.microsoft.com/office/drawing/2017/model3d" xmlns:o="urn:schemas-microsoft-com:office:office" xmlns:r="http://schemas.openxmlformats.org/officeDocument/2006/relationships" xmlns:m="http://schemas.openxmlformats.org/officeDocument/2006/math" xmlns:v="urn:schemas-microsoft-com:vml" xmlns:wp14="http://schemas.microsoft.com/office/word/2010/wordprocessingDrawing" xmlns:wp="http://schemas.openxmlformats.org/drawingml/2006/wordprocessingDrawing" xmlns:w10="urn:schemas-microsoft-com:office:word" xmlns:w="http://schemas.openxmlformats.org/wordprocessingml/2006/main" xmlns:w14="http://schemas.microsoft.com/office/word/2010/wordml" xmlns:w15="http://schemas.microsoft.com/office/word/2012/wordml" xmlns:w16cid="http://schemas.microsoft.com/office/word/2016/wordml/cid" xmlns:w16se="http://schemas.microsoft.com/office/word/2015/wordml/symex" xmlns:wpg="http://schemas.microsoft.com/office/word/2010/wordprocessingGroup" xmlns:wpi="http://schemas.microsoft.com/office/word/2010/wordprocessingInk" xmlns:wne="http://schemas.microsoft.com/office/word/2006/wordml" xmlns:wps="http://schemas.microsoft.com/office/word/2010/wordprocessingShape" mc:Ignorable="w14 w15 w16se w16cid wp14">
   <w:endnote w:type="separator" w:id="-1">
     <w:p>
       <w:r>
@@ -39833,7 +39859,7 @@
 </file>
 
 <file path=word/footer1.xml><?xml version="1.0" encoding="utf-8"?>
-<w:ftr xmlns:wpc="http://schemas.microsoft.com/office/word/2010/wordprocessingCanvas" xmlns:cx="http://schemas.microsoft.com/office/drawing/2014/chartex" xmlns:cx1="http://schemas.microsoft.com/office/drawing/2015/9/8/chartex" xmlns:cx2="http://schemas.microsoft.com/office/drawing/2015/10/21/chartex" xmlns:cx3="http://schemas.microsoft.com/office/drawing/2016/5/9/chartex" xmlns:cx4="http://schemas.microsoft.com/office/drawing/2016/5/10/chartex" xmlns:cx5="http://schemas.microsoft.com/office/drawing/2016/5/11/chartex" xmlns:cx6="http://schemas.microsoft.com/office/drawing/2016/5/12/chartex" xmlns:cx7="http://schemas.microsoft.com/office/drawing/2016/5/13/chartex" xmlns:cx8="http://schemas.microsoft.com/office/drawing/2016/5/14/chartex" xmlns:mc="http://schemas.openxmlformats.org/markup-compatibility/2006" xmlns:aink="http://schemas.microsoft.com/office/drawing/2016/ink" xmlns:am3d="http://schemas.microsoft.com/office/drawing/2017/model3d" xmlns:o="urn:schemas-microsoft-com:office:office" xmlns:oel="http://schemas.microsoft.com/office/2019/extlst" xmlns:r="http://schemas.openxmlformats.org/officeDocument/2006/relationships" xmlns:m="http://schemas.openxmlformats.org/officeDocument/2006/math" xmlns:v="urn:schemas-microsoft-com:vml" xmlns:wp14="http://schemas.microsoft.com/office/word/2010/wordprocessingDrawing" xmlns:wp="http://schemas.openxmlformats.org/drawingml/2006/wordprocessingDrawing" xmlns:w10="urn:schemas-microsoft-com:office:word" xmlns:w="http://schemas.openxmlformats.org/wordprocessingml/2006/main" xmlns:w14="http://schemas.microsoft.com/office/word/2010/wordml" xmlns:w15="http://schemas.microsoft.com/office/word/2012/wordml" xmlns:w16cex="http://schemas.microsoft.com/office/word/2018/wordml/cex" xmlns:w16cid="http://schemas.microsoft.com/office/word/2016/wordml/cid" xmlns:w16="http://schemas.microsoft.com/office/word/2018/wordml" xmlns:w16sdtdh="http://schemas.microsoft.com/office/word/2020/wordml/sdtdatahash" xmlns:w16se="http://schemas.microsoft.com/office/word/2015/wordml/symex" xmlns:wpg="http://schemas.microsoft.com/office/word/2010/wordprocessingGroup" xmlns:wpi="http://schemas.microsoft.com/office/word/2010/wordprocessingInk" xmlns:wne="http://schemas.microsoft.com/office/word/2006/wordml" xmlns:wps="http://schemas.microsoft.com/office/word/2010/wordprocessingShape" mc:Ignorable="w14 w15 w16se w16cid w16 w16cex w16sdtdh wp14">
+<w:ftr xmlns:wpc="http://schemas.microsoft.com/office/word/2010/wordprocessingCanvas" xmlns:cx="http://schemas.microsoft.com/office/drawing/2014/chartex" xmlns:cx1="http://schemas.microsoft.com/office/drawing/2015/9/8/chartex" xmlns:cx2="http://schemas.microsoft.com/office/drawing/2015/10/21/chartex" xmlns:cx3="http://schemas.microsoft.com/office/drawing/2016/5/9/chartex" xmlns:cx4="http://schemas.microsoft.com/office/drawing/2016/5/10/chartex" xmlns:cx5="http://schemas.microsoft.com/office/drawing/2016/5/11/chartex" xmlns:cx6="http://schemas.microsoft.com/office/drawing/2016/5/12/chartex" xmlns:cx7="http://schemas.microsoft.com/office/drawing/2016/5/13/chartex" xmlns:cx8="http://schemas.microsoft.com/office/drawing/2016/5/14/chartex" xmlns:mc="http://schemas.openxmlformats.org/markup-compatibility/2006" xmlns:aink="http://schemas.microsoft.com/office/drawing/2016/ink" xmlns:am3d="http://schemas.microsoft.com/office/drawing/2017/model3d" xmlns:o="urn:schemas-microsoft-com:office:office" xmlns:r="http://schemas.openxmlformats.org/officeDocument/2006/relationships" xmlns:m="http://schemas.openxmlformats.org/officeDocument/2006/math" xmlns:v="urn:schemas-microsoft-com:vml" xmlns:wp14="http://schemas.microsoft.com/office/word/2010/wordprocessingDrawing" xmlns:wp="http://schemas.openxmlformats.org/drawingml/2006/wordprocessingDrawing" xmlns:w10="urn:schemas-microsoft-com:office:word" xmlns:w="http://schemas.openxmlformats.org/wordprocessingml/2006/main" xmlns:w14="http://schemas.microsoft.com/office/word/2010/wordml" xmlns:w15="http://schemas.microsoft.com/office/word/2012/wordml" xmlns:w16cid="http://schemas.microsoft.com/office/word/2016/wordml/cid" xmlns:w16se="http://schemas.microsoft.com/office/word/2015/wordml/symex" xmlns:wpg="http://schemas.microsoft.com/office/word/2010/wordprocessingGroup" xmlns:wpi="http://schemas.microsoft.com/office/word/2010/wordprocessingInk" xmlns:wne="http://schemas.microsoft.com/office/word/2006/wordml" xmlns:wps="http://schemas.microsoft.com/office/word/2010/wordprocessingShape" mc:Ignorable="w14 w15 w16se w16cid wp14">
   <w:sdt>
     <w:sdtPr>
       <w:id w:val="-645208757"/>
@@ -39842,6 +39868,7 @@
         <w:docPartUnique/>
       </w:docPartObj>
     </w:sdtPr>
+    <w:sdtEndPr/>
     <w:sdtContent>
       <w:p>
         <w:pPr>
@@ -39879,7 +39906,7 @@
 </file>
 
 <file path=word/footnotes.xml><?xml version="1.0" encoding="utf-8"?>
-<w:footnotes xmlns:wpc="http://schemas.microsoft.com/office/word/2010/wordprocessingCanvas" xmlns:cx="http://schemas.microsoft.com/office/drawing/2014/chartex" xmlns:cx1="http://schemas.microsoft.com/office/drawing/2015/9/8/chartex" xmlns:cx2="http://schemas.microsoft.com/office/drawing/2015/10/21/chartex" xmlns:cx3="http://schemas.microsoft.com/office/drawing/2016/5/9/chartex" xmlns:cx4="http://schemas.microsoft.com/office/drawing/2016/5/10/chartex" xmlns:cx5="http://schemas.microsoft.com/office/drawing/2016/5/11/chartex" xmlns:cx6="http://schemas.microsoft.com/office/drawing/2016/5/12/chartex" xmlns:cx7="http://schemas.microsoft.com/office/drawing/2016/5/13/chartex" xmlns:cx8="http://schemas.microsoft.com/office/drawing/2016/5/14/chartex" xmlns:mc="http://schemas.openxmlformats.org/markup-compatibility/2006" xmlns:aink="http://schemas.microsoft.com/office/drawing/2016/ink" xmlns:am3d="http://schemas.microsoft.com/office/drawing/2017/model3d" xmlns:o="urn:schemas-microsoft-com:office:office" xmlns:oel="http://schemas.microsoft.com/office/2019/extlst" xmlns:r="http://schemas.openxmlformats.org/officeDocument/2006/relationships" xmlns:m="http://schemas.openxmlformats.org/officeDocument/2006/math" xmlns:v="urn:schemas-microsoft-com:vml" xmlns:wp14="http://schemas.microsoft.com/office/word/2010/wordprocessingDrawing" xmlns:wp="http://schemas.openxmlformats.org/drawingml/2006/wordprocessingDrawing" xmlns:w10="urn:schemas-microsoft-com:office:word" xmlns:w="http://schemas.openxmlformats.org/wordprocessingml/2006/main" xmlns:w14="http://schemas.microsoft.com/office/word/2010/wordml" xmlns:w15="http://schemas.microsoft.com/office/word/2012/wordml" xmlns:w16cex="http://schemas.microsoft.com/office/word/2018/wordml/cex" xmlns:w16cid="http://schemas.microsoft.com/office/word/2016/wordml/cid" xmlns:w16="http://schemas.microsoft.com/office/word/2018/wordml" xmlns:w16sdtdh="http://schemas.microsoft.com/office/word/2020/wordml/sdtdatahash" xmlns:w16se="http://schemas.microsoft.com/office/word/2015/wordml/symex" xmlns:wpg="http://schemas.microsoft.com/office/word/2010/wordprocessingGroup" xmlns:wpi="http://schemas.microsoft.com/office/word/2010/wordprocessingInk" xmlns:wne="http://schemas.microsoft.com/office/word/2006/wordml" xmlns:wps="http://schemas.microsoft.com/office/word/2010/wordprocessingShape" mc:Ignorable="w14 w15 w16se w16cid w16 w16cex w16sdtdh wp14">
+<w:footnotes xmlns:wpc="http://schemas.microsoft.com/office/word/2010/wordprocessingCanvas" xmlns:cx="http://schemas.microsoft.com/office/drawing/2014/chartex" xmlns:cx1="http://schemas.microsoft.com/office/drawing/2015/9/8/chartex" xmlns:cx2="http://schemas.microsoft.com/office/drawing/2015/10/21/chartex" xmlns:cx3="http://schemas.microsoft.com/office/drawing/2016/5/9/chartex" xmlns:cx4="http://schemas.microsoft.com/office/drawing/2016/5/10/chartex" xmlns:cx5="http://schemas.microsoft.com/office/drawing/2016/5/11/chartex" xmlns:cx6="http://schemas.microsoft.com/office/drawing/2016/5/12/chartex" xmlns:cx7="http://schemas.microsoft.com/office/drawing/2016/5/13/chartex" xmlns:cx8="http://schemas.microsoft.com/office/drawing/2016/5/14/chartex" xmlns:mc="http://schemas.openxmlformats.org/markup-compatibility/2006" xmlns:aink="http://schemas.microsoft.com/office/drawing/2016/ink" xmlns:am3d="http://schemas.microsoft.com/office/drawing/2017/model3d" xmlns:o="urn:schemas-microsoft-com:office:office" xmlns:r="http://schemas.openxmlformats.org/officeDocument/2006/relationships" xmlns:m="http://schemas.openxmlformats.org/officeDocument/2006/math" xmlns:v="urn:schemas-microsoft-com:vml" xmlns:wp14="http://schemas.microsoft.com/office/word/2010/wordprocessingDrawing" xmlns:wp="http://schemas.openxmlformats.org/drawingml/2006/wordprocessingDrawing" xmlns:w10="urn:schemas-microsoft-com:office:word" xmlns:w="http://schemas.openxmlformats.org/wordprocessingml/2006/main" xmlns:w14="http://schemas.microsoft.com/office/word/2010/wordml" xmlns:w15="http://schemas.microsoft.com/office/word/2012/wordml" xmlns:w16cid="http://schemas.microsoft.com/office/word/2016/wordml/cid" xmlns:w16se="http://schemas.microsoft.com/office/word/2015/wordml/symex" xmlns:wpg="http://schemas.microsoft.com/office/word/2010/wordprocessingGroup" xmlns:wpi="http://schemas.microsoft.com/office/word/2010/wordprocessingInk" xmlns:wne="http://schemas.microsoft.com/office/word/2006/wordml" xmlns:wps="http://schemas.microsoft.com/office/word/2010/wordprocessingShape" mc:Ignorable="w14 w15 w16se w16cid wp14">
   <w:footnote w:type="separator" w:id="-1">
     <w:p>
       <w:r>
@@ -39961,7 +39988,7 @@
 </file>
 
 <file path=word/numbering.xml><?xml version="1.0" encoding="utf-8"?>
-<w:numbering xmlns:wpc="http://schemas.microsoft.com/office/word/2010/wordprocessingCanvas" xmlns:cx="http://schemas.microsoft.com/office/drawing/2014/chartex" xmlns:cx1="http://schemas.microsoft.com/office/drawing/2015/9/8/chartex" xmlns:cx2="http://schemas.microsoft.com/office/drawing/2015/10/21/chartex" xmlns:cx3="http://schemas.microsoft.com/office/drawing/2016/5/9/chartex" xmlns:cx4="http://schemas.microsoft.com/office/drawing/2016/5/10/chartex" xmlns:cx5="http://schemas.microsoft.com/office/drawing/2016/5/11/chartex" xmlns:cx6="http://schemas.microsoft.com/office/drawing/2016/5/12/chartex" xmlns:cx7="http://schemas.microsoft.com/office/drawing/2016/5/13/chartex" xmlns:cx8="http://schemas.microsoft.com/office/drawing/2016/5/14/chartex" xmlns:mc="http://schemas.openxmlformats.org/markup-compatibility/2006" xmlns:aink="http://schemas.microsoft.com/office/drawing/2016/ink" xmlns:am3d="http://schemas.microsoft.com/office/drawing/2017/model3d" xmlns:o="urn:schemas-microsoft-com:office:office" xmlns:oel="http://schemas.microsoft.com/office/2019/extlst" xmlns:r="http://schemas.openxmlformats.org/officeDocument/2006/relationships" xmlns:m="http://schemas.openxmlformats.org/officeDocument/2006/math" xmlns:v="urn:schemas-microsoft-com:vml" xmlns:wp14="http://schemas.microsoft.com/office/word/2010/wordprocessingDrawing" xmlns:wp="http://schemas.openxmlformats.org/drawingml/2006/wordprocessingDrawing" xmlns:w10="urn:schemas-microsoft-com:office:word" xmlns:w="http://schemas.openxmlformats.org/wordprocessingml/2006/main" xmlns:w14="http://schemas.microsoft.com/office/word/2010/wordml" xmlns:w15="http://schemas.microsoft.com/office/word/2012/wordml" xmlns:w16cex="http://schemas.microsoft.com/office/word/2018/wordml/cex" xmlns:w16cid="http://schemas.microsoft.com/office/word/2016/wordml/cid" xmlns:w16="http://schemas.microsoft.com/office/word/2018/wordml" xmlns:w16sdtdh="http://schemas.microsoft.com/office/word/2020/wordml/sdtdatahash" xmlns:w16se="http://schemas.microsoft.com/office/word/2015/wordml/symex" xmlns:wpg="http://schemas.microsoft.com/office/word/2010/wordprocessingGroup" xmlns:wpi="http://schemas.microsoft.com/office/word/2010/wordprocessingInk" xmlns:wne="http://schemas.microsoft.com/office/word/2006/wordml" xmlns:wps="http://schemas.microsoft.com/office/word/2010/wordprocessingShape" mc:Ignorable="w14 w15 w16se w16cid w16 w16cex w16sdtdh wp14">
+<w:numbering xmlns:wpc="http://schemas.microsoft.com/office/word/2010/wordprocessingCanvas" xmlns:cx="http://schemas.microsoft.com/office/drawing/2014/chartex" xmlns:cx1="http://schemas.microsoft.com/office/drawing/2015/9/8/chartex" xmlns:cx2="http://schemas.microsoft.com/office/drawing/2015/10/21/chartex" xmlns:cx3="http://schemas.microsoft.com/office/drawing/2016/5/9/chartex" xmlns:cx4="http://schemas.microsoft.com/office/drawing/2016/5/10/chartex" xmlns:cx5="http://schemas.microsoft.com/office/drawing/2016/5/11/chartex" xmlns:cx6="http://schemas.microsoft.com/office/drawing/2016/5/12/chartex" xmlns:cx7="http://schemas.microsoft.com/office/drawing/2016/5/13/chartex" xmlns:cx8="http://schemas.microsoft.com/office/drawing/2016/5/14/chartex" xmlns:mc="http://schemas.openxmlformats.org/markup-compatibility/2006" xmlns:aink="http://schemas.microsoft.com/office/drawing/2016/ink" xmlns:am3d="http://schemas.microsoft.com/office/drawing/2017/model3d" xmlns:o="urn:schemas-microsoft-com:office:office" xmlns:r="http://schemas.openxmlformats.org/officeDocument/2006/relationships" xmlns:m="http://schemas.openxmlformats.org/officeDocument/2006/math" xmlns:v="urn:schemas-microsoft-com:vml" xmlns:wp14="http://schemas.microsoft.com/office/word/2010/wordprocessingDrawing" xmlns:wp="http://schemas.openxmlformats.org/drawingml/2006/wordprocessingDrawing" xmlns:w10="urn:schemas-microsoft-com:office:word" xmlns:w="http://schemas.openxmlformats.org/wordprocessingml/2006/main" xmlns:w14="http://schemas.microsoft.com/office/word/2010/wordml" xmlns:w15="http://schemas.microsoft.com/office/word/2012/wordml" xmlns:w16cid="http://schemas.microsoft.com/office/word/2016/wordml/cid" xmlns:w16se="http://schemas.microsoft.com/office/word/2015/wordml/symex" xmlns:wpg="http://schemas.microsoft.com/office/word/2010/wordprocessingGroup" xmlns:wpi="http://schemas.microsoft.com/office/word/2010/wordprocessingInk" xmlns:wne="http://schemas.microsoft.com/office/word/2006/wordml" xmlns:wps="http://schemas.microsoft.com/office/word/2010/wordprocessingShape" mc:Ignorable="w14 w15 w16se w16cid wp14">
   <w:abstractNum w:abstractNumId="0" w15:restartNumberingAfterBreak="0">
     <w:nsid w:val="0475207B"/>
     <w:multiLevelType w:val="multilevel"/>
@@ -43177,100 +43204,100 @@
       </w:pPr>
     </w:lvl>
   </w:abstractNum>
-  <w:num w:numId="1" w16cid:durableId="1302733688">
+  <w:num w:numId="1">
     <w:abstractNumId w:val="19"/>
   </w:num>
-  <w:num w:numId="2" w16cid:durableId="119422548">
+  <w:num w:numId="2">
     <w:abstractNumId w:val="21"/>
   </w:num>
-  <w:num w:numId="3" w16cid:durableId="269091797">
+  <w:num w:numId="3">
     <w:abstractNumId w:val="18"/>
   </w:num>
-  <w:num w:numId="4" w16cid:durableId="1911688961">
+  <w:num w:numId="4">
     <w:abstractNumId w:val="26"/>
   </w:num>
-  <w:num w:numId="5" w16cid:durableId="1262493585">
+  <w:num w:numId="5">
     <w:abstractNumId w:val="30"/>
   </w:num>
-  <w:num w:numId="6" w16cid:durableId="750543061">
+  <w:num w:numId="6">
     <w:abstractNumId w:val="3"/>
   </w:num>
-  <w:num w:numId="7" w16cid:durableId="608126113">
+  <w:num w:numId="7">
     <w:abstractNumId w:val="2"/>
   </w:num>
-  <w:num w:numId="8" w16cid:durableId="1924341765">
+  <w:num w:numId="8">
     <w:abstractNumId w:val="25"/>
   </w:num>
-  <w:num w:numId="9" w16cid:durableId="677543247">
+  <w:num w:numId="9">
     <w:abstractNumId w:val="27"/>
   </w:num>
-  <w:num w:numId="10" w16cid:durableId="829441227">
+  <w:num w:numId="10">
     <w:abstractNumId w:val="1"/>
   </w:num>
-  <w:num w:numId="11" w16cid:durableId="975840483">
+  <w:num w:numId="11">
     <w:abstractNumId w:val="29"/>
   </w:num>
-  <w:num w:numId="12" w16cid:durableId="1648513898">
+  <w:num w:numId="12">
     <w:abstractNumId w:val="5"/>
   </w:num>
-  <w:num w:numId="13" w16cid:durableId="439842175">
+  <w:num w:numId="13">
     <w:abstractNumId w:val="12"/>
   </w:num>
-  <w:num w:numId="14" w16cid:durableId="182130237">
+  <w:num w:numId="14">
     <w:abstractNumId w:val="22"/>
   </w:num>
-  <w:num w:numId="15" w16cid:durableId="1595091658">
+  <w:num w:numId="15">
     <w:abstractNumId w:val="14"/>
   </w:num>
-  <w:num w:numId="16" w16cid:durableId="1136489422">
+  <w:num w:numId="16">
     <w:abstractNumId w:val="9"/>
   </w:num>
-  <w:num w:numId="17" w16cid:durableId="1372455036">
+  <w:num w:numId="17">
     <w:abstractNumId w:val="8"/>
   </w:num>
-  <w:num w:numId="18" w16cid:durableId="713775744">
+  <w:num w:numId="18">
     <w:abstractNumId w:val="24"/>
   </w:num>
-  <w:num w:numId="19" w16cid:durableId="1328630679">
+  <w:num w:numId="19">
     <w:abstractNumId w:val="10"/>
   </w:num>
-  <w:num w:numId="20" w16cid:durableId="1861897163">
+  <w:num w:numId="20">
     <w:abstractNumId w:val="15"/>
   </w:num>
-  <w:num w:numId="21" w16cid:durableId="1120108049">
+  <w:num w:numId="21">
     <w:abstractNumId w:val="0"/>
   </w:num>
-  <w:num w:numId="22" w16cid:durableId="2007708470">
+  <w:num w:numId="22">
     <w:abstractNumId w:val="17"/>
   </w:num>
-  <w:num w:numId="23" w16cid:durableId="2143385046">
+  <w:num w:numId="23">
     <w:abstractNumId w:val="11"/>
   </w:num>
-  <w:num w:numId="24" w16cid:durableId="744379078">
+  <w:num w:numId="24">
     <w:abstractNumId w:val="23"/>
   </w:num>
-  <w:num w:numId="25" w16cid:durableId="7683766">
+  <w:num w:numId="25">
     <w:abstractNumId w:val="28"/>
   </w:num>
-  <w:num w:numId="26" w16cid:durableId="559484741">
+  <w:num w:numId="26">
     <w:abstractNumId w:val="16"/>
   </w:num>
-  <w:num w:numId="27" w16cid:durableId="1231504919">
+  <w:num w:numId="27">
     <w:abstractNumId w:val="7"/>
   </w:num>
-  <w:num w:numId="28" w16cid:durableId="1326933175">
+  <w:num w:numId="28">
     <w:abstractNumId w:val="31"/>
   </w:num>
-  <w:num w:numId="29" w16cid:durableId="480079064">
+  <w:num w:numId="29">
     <w:abstractNumId w:val="4"/>
   </w:num>
-  <w:num w:numId="30" w16cid:durableId="384449009">
+  <w:num w:numId="30">
     <w:abstractNumId w:val="6"/>
   </w:num>
-  <w:num w:numId="31" w16cid:durableId="1039821979">
+  <w:num w:numId="31">
     <w:abstractNumId w:val="13"/>
   </w:num>
-  <w:num w:numId="32" w16cid:durableId="988484564">
+  <w:num w:numId="32">
     <w:abstractNumId w:val="20"/>
   </w:num>
   <w:numIdMacAtCleanup w:val="30"/>
@@ -43278,7 +43305,7 @@
 </file>
 
 <file path=word/styles.xml><?xml version="1.0" encoding="utf-8"?>
-<w:styles xmlns:mc="http://schemas.openxmlformats.org/markup-compatibility/2006" xmlns:r="http://schemas.openxmlformats.org/officeDocument/2006/relationships" xmlns:w="http://schemas.openxmlformats.org/wordprocessingml/2006/main" xmlns:w14="http://schemas.microsoft.com/office/word/2010/wordml" xmlns:w15="http://schemas.microsoft.com/office/word/2012/wordml" xmlns:w16cex="http://schemas.microsoft.com/office/word/2018/wordml/cex" xmlns:w16cid="http://schemas.microsoft.com/office/word/2016/wordml/cid" xmlns:w16="http://schemas.microsoft.com/office/word/2018/wordml" xmlns:w16sdtdh="http://schemas.microsoft.com/office/word/2020/wordml/sdtdatahash" xmlns:w16se="http://schemas.microsoft.com/office/word/2015/wordml/symex" mc:Ignorable="w14 w15 w16se w16cid w16 w16cex w16sdtdh">
+<w:styles xmlns:mc="http://schemas.openxmlformats.org/markup-compatibility/2006" xmlns:r="http://schemas.openxmlformats.org/officeDocument/2006/relationships" xmlns:w="http://schemas.openxmlformats.org/wordprocessingml/2006/main" xmlns:w14="http://schemas.microsoft.com/office/word/2010/wordml" xmlns:w15="http://schemas.microsoft.com/office/word/2012/wordml" xmlns:w16cid="http://schemas.microsoft.com/office/word/2016/wordml/cid" xmlns:w16se="http://schemas.microsoft.com/office/word/2015/wordml/symex" mc:Ignorable="w14 w15 w16se w16cid">
   <w:docDefaults>
     <w:rPrDefault>
       <w:rPr>
@@ -43294,7 +43321,7 @@
       </w:pPr>
     </w:pPrDefault>
   </w:docDefaults>
-  <w:latentStyles w:defLockedState="0" w:defUIPriority="99" w:defSemiHidden="0" w:defUnhideWhenUsed="0" w:defQFormat="0" w:count="376">
+  <w:latentStyles w:defLockedState="0" w:defUIPriority="99" w:defSemiHidden="0" w:defUnhideWhenUsed="0" w:defQFormat="0" w:count="375">
     <w:lsdException w:name="Normal" w:uiPriority="1" w:qFormat="1"/>
     <w:lsdException w:name="heading 1" w:uiPriority="1" w:qFormat="1"/>
     <w:lsdException w:name="heading 2" w:semiHidden="1" w:uiPriority="1" w:unhideWhenUsed="1" w:qFormat="1"/>
@@ -43670,7 +43697,6 @@
     <w:lsdException w:name="Smart Hyperlink" w:semiHidden="1" w:unhideWhenUsed="1"/>
     <w:lsdException w:name="Hashtag" w:semiHidden="1" w:unhideWhenUsed="1"/>
     <w:lsdException w:name="Unresolved Mention" w:semiHidden="1" w:unhideWhenUsed="1"/>
-    <w:lsdException w:name="Smart Link" w:semiHidden="1" w:unhideWhenUsed="1"/>
   </w:latentStyles>
   <w:style w:type="paragraph" w:default="1" w:styleId="Normal">
     <w:name w:val="Normal"/>
@@ -44465,7 +44491,7 @@
 </file>
 
 <file path=customXml/itemProps2.xml><?xml version="1.0" encoding="utf-8"?>
-<ds:datastoreItem xmlns:ds="http://schemas.openxmlformats.org/officeDocument/2006/customXml" ds:itemID="{6CC17D79-DF13-4B5B-98CF-61191FD2AE8F}">
+<ds:datastoreItem xmlns:ds="http://schemas.openxmlformats.org/officeDocument/2006/customXml" ds:itemID="{78222C24-1710-4C78-AF69-5AD5707B062F}">
   <ds:schemaRefs>
     <ds:schemaRef ds:uri="http://schemas.openxmlformats.org/officeDocument/2006/bibliography"/>
   </ds:schemaRefs>

</xml_diff>